<commit_message>
Correções baseadas no feedback
</commit_message>
<xml_diff>
--- a/feedbackPI.docx
+++ b/feedbackPI.docx
@@ -18,7 +18,7 @@
         </w:trPr>
         <w:tc>
           <w:tcPr>
-            <w:tcW w:w="8359" w:type="dxa"/>
+            <w:tcW w:w="8494" w:type="dxa"/>
             <w:gridSpan w:val="2"/>
           </w:tcPr>
           <w:p>
@@ -40,7 +40,7 @@
       <w:tr>
         <w:tc>
           <w:tcPr>
-            <w:tcW w:w="8359" w:type="dxa"/>
+            <w:tcW w:w="8494" w:type="dxa"/>
             <w:gridSpan w:val="2"/>
           </w:tcPr>
           <w:p>
@@ -56,7 +56,7 @@
       <w:tr>
         <w:tc>
           <w:tcPr>
-            <w:tcW w:w="846" w:type="dxa"/>
+            <w:tcW w:w="698" w:type="dxa"/>
           </w:tcPr>
           <w:p>
             <w:r>
@@ -66,7 +66,7 @@
         </w:tc>
         <w:tc>
           <w:tcPr>
-            <w:tcW w:w="7513" w:type="dxa"/>
+            <w:tcW w:w="7796" w:type="dxa"/>
           </w:tcPr>
           <w:p>
             <w:r>
@@ -81,7 +81,7 @@
         </w:trPr>
         <w:tc>
           <w:tcPr>
-            <w:tcW w:w="846" w:type="dxa"/>
+            <w:tcW w:w="698" w:type="dxa"/>
           </w:tcPr>
           <w:p>
             <w:r>
@@ -91,7 +91,7 @@
         </w:tc>
         <w:tc>
           <w:tcPr>
-            <w:tcW w:w="7513" w:type="dxa"/>
+            <w:tcW w:w="7796" w:type="dxa"/>
           </w:tcPr>
           <w:tbl>
             <w:tblPr>
@@ -136,6 +136,7 @@
                     <w:rPr>
                       <w:rFonts w:ascii="Calibri" w:eastAsia="Times New Roman" w:hAnsi="Calibri" w:cs="Times New Roman"/>
                       <w:color w:val="000000"/>
+                      <w:highlight w:val="yellow"/>
                       <w:lang w:eastAsia="pt-BR"/>
                     </w:rPr>
                     <w:t xml:space="preserve">RN17: </w:t>
@@ -144,6 +145,7 @@
                     <w:rPr>
                       <w:rFonts w:ascii="Calibri" w:eastAsia="Times New Roman" w:hAnsi="Calibri" w:cs="Times New Roman"/>
                       <w:color w:val="000000"/>
+                      <w:highlight w:val="yellow"/>
                       <w:lang w:eastAsia="pt-BR"/>
                     </w:rPr>
                     <w:t>efetivação</w:t>
@@ -152,6 +154,7 @@
                     <w:rPr>
                       <w:rFonts w:ascii="Calibri" w:eastAsia="Times New Roman" w:hAnsi="Calibri" w:cs="Times New Roman"/>
                       <w:color w:val="000000"/>
+                      <w:highlight w:val="yellow"/>
                       <w:lang w:eastAsia="pt-BR"/>
                     </w:rPr>
                     <w:t xml:space="preserve"> do serviço ao avaliar o </w:t>
@@ -160,6 +163,7 @@
                     <w:rPr>
                       <w:rFonts w:ascii="Calibri" w:eastAsia="Times New Roman" w:hAnsi="Calibri" w:cs="Times New Roman"/>
                       <w:color w:val="000000"/>
+                      <w:highlight w:val="yellow"/>
                       <w:lang w:eastAsia="pt-BR"/>
                     </w:rPr>
                     <w:t>autônomo</w:t>
@@ -168,6 +172,7 @@
                     <w:rPr>
                       <w:rFonts w:ascii="Calibri" w:eastAsia="Times New Roman" w:hAnsi="Calibri" w:cs="Times New Roman"/>
                       <w:color w:val="000000"/>
+                      <w:highlight w:val="yellow"/>
                       <w:lang w:eastAsia="pt-BR"/>
                     </w:rPr>
                     <w:t xml:space="preserve"> do cliente. Ao receber proposta de serviço, o cliente poderá avaliar. Tem que estar vinculado a um ato de serviço, independente da realização dele.</w:t>
@@ -189,7 +194,7 @@
         </w:trPr>
         <w:tc>
           <w:tcPr>
-            <w:tcW w:w="846" w:type="dxa"/>
+            <w:tcW w:w="698" w:type="dxa"/>
           </w:tcPr>
           <w:p>
             <w:r>
@@ -199,7 +204,7 @@
         </w:tc>
         <w:tc>
           <w:tcPr>
-            <w:tcW w:w="7513" w:type="dxa"/>
+            <w:tcW w:w="7796" w:type="dxa"/>
           </w:tcPr>
           <w:p>
             <w:pPr>
@@ -251,7 +256,7 @@
         </w:trPr>
         <w:tc>
           <w:tcPr>
-            <w:tcW w:w="846" w:type="dxa"/>
+            <w:tcW w:w="698" w:type="dxa"/>
           </w:tcPr>
           <w:p>
             <w:r>
@@ -261,21 +266,22 @@
         </w:tc>
         <w:tc>
           <w:tcPr>
-            <w:tcW w:w="7513" w:type="dxa"/>
-          </w:tcPr>
-          <w:p>
-            <w:pPr>
-              <w:jc w:val="both"/>
-              <w:rPr>
-                <w:rFonts w:ascii="Calibri" w:eastAsia="Times New Roman" w:hAnsi="Calibri" w:cs="Times New Roman"/>
-                <w:color w:val="000000"/>
-                <w:lang w:eastAsia="pt-BR"/>
-              </w:rPr>
-            </w:pPr>
-            <w:r>
-              <w:rPr>
-                <w:rFonts w:ascii="Calibri" w:eastAsia="Times New Roman" w:hAnsi="Calibri" w:cs="Times New Roman"/>
-                <w:color w:val="000000"/>
+            <w:tcW w:w="7796" w:type="dxa"/>
+          </w:tcPr>
+          <w:p>
+            <w:pPr>
+              <w:jc w:val="both"/>
+              <w:rPr>
+                <w:rFonts w:ascii="Calibri" w:eastAsia="Times New Roman" w:hAnsi="Calibri" w:cs="Times New Roman"/>
+                <w:color w:val="000000"/>
+                <w:lang w:eastAsia="pt-BR"/>
+              </w:rPr>
+            </w:pPr>
+            <w:r>
+              <w:rPr>
+                <w:rFonts w:ascii="Calibri" w:eastAsia="Times New Roman" w:hAnsi="Calibri" w:cs="Times New Roman"/>
+                <w:color w:val="000000"/>
+                <w:highlight w:val="yellow"/>
                 <w:lang w:eastAsia="pt-BR"/>
               </w:rPr>
               <w:t xml:space="preserve">RN10: </w:t>
@@ -284,6 +290,7 @@
               <w:rPr>
                 <w:rFonts w:ascii="Calibri" w:eastAsia="Times New Roman" w:hAnsi="Calibri" w:cs="Times New Roman"/>
                 <w:color w:val="000000"/>
+                <w:highlight w:val="yellow"/>
                 <w:lang w:eastAsia="pt-BR"/>
               </w:rPr>
               <w:t>não</w:t>
@@ -292,6 +299,7 @@
               <w:rPr>
                 <w:rFonts w:ascii="Calibri" w:eastAsia="Times New Roman" w:hAnsi="Calibri" w:cs="Times New Roman"/>
                 <w:color w:val="000000"/>
+                <w:highlight w:val="yellow"/>
                 <w:lang w:eastAsia="pt-BR"/>
               </w:rPr>
               <w:t xml:space="preserve"> é regra.</w:t>
@@ -305,31 +313,41 @@
         </w:trPr>
         <w:tc>
           <w:tcPr>
-            <w:tcW w:w="846" w:type="dxa"/>
-          </w:tcPr>
-          <w:p>
-            <w:r>
+            <w:tcW w:w="698" w:type="dxa"/>
+          </w:tcPr>
+          <w:p>
+            <w:pPr>
+              <w:rPr>
+                <w:highlight w:val="yellow"/>
+              </w:rPr>
+            </w:pPr>
+            <w:r>
+              <w:rPr>
+                <w:highlight w:val="yellow"/>
+              </w:rPr>
               <w:t>4</w:t>
             </w:r>
           </w:p>
         </w:tc>
         <w:tc>
           <w:tcPr>
-            <w:tcW w:w="7513" w:type="dxa"/>
-          </w:tcPr>
-          <w:p>
-            <w:pPr>
-              <w:jc w:val="both"/>
-              <w:rPr>
-                <w:rFonts w:ascii="Calibri" w:eastAsia="Times New Roman" w:hAnsi="Calibri" w:cs="Times New Roman"/>
-                <w:color w:val="000000"/>
-                <w:lang w:eastAsia="pt-BR"/>
-              </w:rPr>
-            </w:pPr>
-            <w:r>
-              <w:rPr>
-                <w:rFonts w:ascii="Calibri" w:eastAsia="Times New Roman" w:hAnsi="Calibri" w:cs="Times New Roman"/>
-                <w:color w:val="000000"/>
+            <w:tcW w:w="7796" w:type="dxa"/>
+          </w:tcPr>
+          <w:p>
+            <w:pPr>
+              <w:jc w:val="both"/>
+              <w:rPr>
+                <w:rFonts w:ascii="Calibri" w:eastAsia="Times New Roman" w:hAnsi="Calibri" w:cs="Times New Roman"/>
+                <w:color w:val="000000"/>
+                <w:highlight w:val="yellow"/>
+                <w:lang w:eastAsia="pt-BR"/>
+              </w:rPr>
+            </w:pPr>
+            <w:r>
+              <w:rPr>
+                <w:rFonts w:ascii="Calibri" w:eastAsia="Times New Roman" w:hAnsi="Calibri" w:cs="Times New Roman"/>
+                <w:color w:val="000000"/>
+                <w:highlight w:val="yellow"/>
                 <w:lang w:eastAsia="pt-BR"/>
               </w:rPr>
               <w:t>Áreas</w:t>
@@ -338,17 +356,10 @@
               <w:rPr>
                 <w:rFonts w:ascii="Calibri" w:eastAsia="Times New Roman" w:hAnsi="Calibri" w:cs="Times New Roman"/>
                 <w:color w:val="000000"/>
-                <w:lang w:eastAsia="pt-BR"/>
-              </w:rPr>
-              <w:t xml:space="preserve"> de Atuação</w:t>
-            </w:r>
-            <w:r>
-              <w:rPr>
-                <w:rFonts w:ascii="Calibri" w:eastAsia="Times New Roman" w:hAnsi="Calibri" w:cs="Times New Roman"/>
-                <w:color w:val="000000"/>
-                <w:lang w:eastAsia="pt-BR"/>
-              </w:rPr>
-              <w:t>: colocar slider para poder ver os melhores ranqueados. Ou visualizar por localização.</w:t>
+                <w:highlight w:val="yellow"/>
+                <w:lang w:eastAsia="pt-BR"/>
+              </w:rPr>
+              <w:t xml:space="preserve"> de Atuação: colocar slider para poder ver os melhores ranqueados. Ou visualizar por localização.</w:t>
             </w:r>
           </w:p>
         </w:tc>
@@ -359,7 +370,7 @@
         </w:trPr>
         <w:tc>
           <w:tcPr>
-            <w:tcW w:w="846" w:type="dxa"/>
+            <w:tcW w:w="698" w:type="dxa"/>
           </w:tcPr>
           <w:p>
             <w:r>
@@ -369,47 +380,34 @@
         </w:tc>
         <w:tc>
           <w:tcPr>
-            <w:tcW w:w="7513" w:type="dxa"/>
-          </w:tcPr>
-          <w:p>
-            <w:pPr>
-              <w:jc w:val="both"/>
-              <w:rPr>
-                <w:rFonts w:ascii="Calibri" w:eastAsia="Times New Roman" w:hAnsi="Calibri" w:cs="Times New Roman"/>
-                <w:color w:val="000000"/>
-                <w:lang w:eastAsia="pt-BR"/>
-              </w:rPr>
-            </w:pPr>
-            <w:r>
-              <w:rPr>
-                <w:rFonts w:ascii="Calibri" w:eastAsia="Times New Roman" w:hAnsi="Calibri" w:cs="Times New Roman"/>
-                <w:color w:val="000000"/>
-                <w:lang w:eastAsia="pt-BR"/>
-              </w:rPr>
-              <w:t>As propostas serão exibidas para o cliente na</w:t>
-            </w:r>
-            <w:r>
-              <w:rPr>
-                <w:rFonts w:ascii="Calibri" w:eastAsia="Times New Roman" w:hAnsi="Calibri" w:cs="Times New Roman"/>
-                <w:color w:val="000000"/>
-                <w:lang w:eastAsia="pt-BR"/>
-              </w:rPr>
-              <w:t xml:space="preserve"> ordem em que os lances foram </w:t>
-            </w:r>
-            <w:r>
-              <w:rPr>
-                <w:rFonts w:ascii="Calibri" w:eastAsia="Times New Roman" w:hAnsi="Calibri" w:cs="Times New Roman"/>
-                <w:color w:val="000000"/>
+            <w:tcW w:w="7796" w:type="dxa"/>
+          </w:tcPr>
+          <w:p>
+            <w:pPr>
+              <w:jc w:val="both"/>
+              <w:rPr>
+                <w:rFonts w:ascii="Calibri" w:eastAsia="Times New Roman" w:hAnsi="Calibri" w:cs="Times New Roman"/>
+                <w:color w:val="000000"/>
+                <w:lang w:eastAsia="pt-BR"/>
+              </w:rPr>
+            </w:pPr>
+            <w:r>
+              <w:rPr>
+                <w:rFonts w:ascii="Calibri" w:eastAsia="Times New Roman" w:hAnsi="Calibri" w:cs="Times New Roman"/>
+                <w:color w:val="000000"/>
+                <w:highlight w:val="yellow"/>
+                <w:lang w:eastAsia="pt-BR"/>
+              </w:rPr>
+              <w:t xml:space="preserve">As propostas serão exibidas para o cliente na ordem em que os lances foram </w:t>
+            </w:r>
+            <w:r>
+              <w:rPr>
+                <w:rFonts w:ascii="Calibri" w:eastAsia="Times New Roman" w:hAnsi="Calibri" w:cs="Times New Roman"/>
+                <w:color w:val="000000"/>
+                <w:highlight w:val="yellow"/>
                 <w:lang w:eastAsia="pt-BR"/>
               </w:rPr>
               <w:cr/>
-            </w:r>
-            <w:r>
-              <w:rPr>
-                <w:rFonts w:ascii="Calibri" w:eastAsia="Times New Roman" w:hAnsi="Calibri" w:cs="Times New Roman"/>
-                <w:color w:val="000000"/>
-                <w:lang w:eastAsia="pt-BR"/>
-              </w:rPr>
               <w:t>dados.</w:t>
             </w:r>
           </w:p>
@@ -421,7 +419,7 @@
         </w:trPr>
         <w:tc>
           <w:tcPr>
-            <w:tcW w:w="846" w:type="dxa"/>
+            <w:tcW w:w="698" w:type="dxa"/>
           </w:tcPr>
           <w:p>
             <w:r>
@@ -431,37 +429,31 @@
         </w:tc>
         <w:tc>
           <w:tcPr>
-            <w:tcW w:w="7513" w:type="dxa"/>
-          </w:tcPr>
-          <w:p>
-            <w:pPr>
-              <w:jc w:val="both"/>
-              <w:rPr>
-                <w:rFonts w:ascii="Calibri" w:eastAsia="Times New Roman" w:hAnsi="Calibri" w:cs="Times New Roman"/>
-                <w:color w:val="000000"/>
-                <w:lang w:eastAsia="pt-BR"/>
-              </w:rPr>
-            </w:pPr>
-            <w:r>
-              <w:rPr>
-                <w:rFonts w:ascii="Calibri" w:eastAsia="Times New Roman" w:hAnsi="Calibri" w:cs="Times New Roman"/>
-                <w:color w:val="000000"/>
-                <w:lang w:eastAsia="pt-BR"/>
-              </w:rPr>
-              <w:t>Se não houver um ganhador no leilão, o autônomo n</w:t>
-            </w:r>
-            <w:r>
-              <w:rPr>
-                <w:rFonts w:ascii="Calibri" w:eastAsia="Times New Roman" w:hAnsi="Calibri" w:cs="Times New Roman"/>
-                <w:color w:val="000000"/>
-                <w:lang w:eastAsia="pt-BR"/>
-              </w:rPr>
-              <w:t xml:space="preserve">ão perderá uma </w:t>
-            </w:r>
-            <w:r>
-              <w:rPr>
-                <w:rFonts w:ascii="Calibri" w:eastAsia="Times New Roman" w:hAnsi="Calibri" w:cs="Times New Roman"/>
-                <w:color w:val="000000"/>
+            <w:tcW w:w="7796" w:type="dxa"/>
+          </w:tcPr>
+          <w:p>
+            <w:pPr>
+              <w:jc w:val="both"/>
+              <w:rPr>
+                <w:rFonts w:ascii="Calibri" w:eastAsia="Times New Roman" w:hAnsi="Calibri" w:cs="Times New Roman"/>
+                <w:color w:val="000000"/>
+                <w:lang w:eastAsia="pt-BR"/>
+              </w:rPr>
+            </w:pPr>
+            <w:r>
+              <w:rPr>
+                <w:rFonts w:ascii="Calibri" w:eastAsia="Times New Roman" w:hAnsi="Calibri" w:cs="Times New Roman"/>
+                <w:color w:val="000000"/>
+                <w:highlight w:val="yellow"/>
+                <w:lang w:eastAsia="pt-BR"/>
+              </w:rPr>
+              <w:t xml:space="preserve">Se não houver um ganhador no leilão, o autônomo não perderá uma </w:t>
+            </w:r>
+            <w:r>
+              <w:rPr>
+                <w:rFonts w:ascii="Calibri" w:eastAsia="Times New Roman" w:hAnsi="Calibri" w:cs="Times New Roman"/>
+                <w:color w:val="000000"/>
+                <w:highlight w:val="yellow"/>
                 <w:lang w:eastAsia="pt-BR"/>
               </w:rPr>
               <w:t xml:space="preserve">de </w:t>
@@ -470,6 +462,7 @@
               <w:rPr>
                 <w:rFonts w:ascii="Calibri" w:eastAsia="Times New Roman" w:hAnsi="Calibri" w:cs="Times New Roman"/>
                 <w:color w:val="000000"/>
+                <w:highlight w:val="yellow"/>
                 <w:lang w:eastAsia="pt-BR"/>
               </w:rPr>
               <w:t xml:space="preserve">suas </w:t>
@@ -478,6 +471,7 @@
               <w:rPr>
                 <w:rFonts w:ascii="Calibri" w:eastAsia="Times New Roman" w:hAnsi="Calibri" w:cs="Times New Roman"/>
                 <w:color w:val="000000"/>
+                <w:highlight w:val="yellow"/>
                 <w:lang w:eastAsia="pt-BR"/>
               </w:rPr>
               <w:t xml:space="preserve">participações no </w:t>
@@ -486,6 +480,7 @@
               <w:rPr>
                 <w:rFonts w:ascii="Calibri" w:eastAsia="Times New Roman" w:hAnsi="Calibri" w:cs="Times New Roman"/>
                 <w:color w:val="000000"/>
+                <w:highlight w:val="yellow"/>
                 <w:lang w:eastAsia="pt-BR"/>
               </w:rPr>
               <w:t>leilão;</w:t>
@@ -499,7 +494,7 @@
         </w:trPr>
         <w:tc>
           <w:tcPr>
-            <w:tcW w:w="846" w:type="dxa"/>
+            <w:tcW w:w="698" w:type="dxa"/>
           </w:tcPr>
           <w:p>
             <w:r>
@@ -509,21 +504,22 @@
         </w:tc>
         <w:tc>
           <w:tcPr>
-            <w:tcW w:w="7513" w:type="dxa"/>
-          </w:tcPr>
-          <w:p>
-            <w:pPr>
-              <w:jc w:val="both"/>
-              <w:rPr>
-                <w:rFonts w:ascii="Calibri" w:eastAsia="Times New Roman" w:hAnsi="Calibri" w:cs="Times New Roman"/>
-                <w:color w:val="000000"/>
-                <w:lang w:eastAsia="pt-BR"/>
-              </w:rPr>
-            </w:pPr>
-            <w:r>
-              <w:rPr>
-                <w:rFonts w:ascii="Calibri" w:eastAsia="Times New Roman" w:hAnsi="Calibri" w:cs="Times New Roman"/>
-                <w:color w:val="000000"/>
+            <w:tcW w:w="7796" w:type="dxa"/>
+          </w:tcPr>
+          <w:p>
+            <w:pPr>
+              <w:jc w:val="both"/>
+              <w:rPr>
+                <w:rFonts w:ascii="Calibri" w:eastAsia="Times New Roman" w:hAnsi="Calibri" w:cs="Times New Roman"/>
+                <w:color w:val="000000"/>
+                <w:lang w:eastAsia="pt-BR"/>
+              </w:rPr>
+            </w:pPr>
+            <w:r>
+              <w:rPr>
+                <w:rFonts w:ascii="Calibri" w:eastAsia="Times New Roman" w:hAnsi="Calibri" w:cs="Times New Roman"/>
+                <w:color w:val="000000"/>
+                <w:highlight w:val="yellow"/>
                 <w:lang w:eastAsia="pt-BR"/>
               </w:rPr>
               <w:t>Todos os atores deverão se cadastrar utilizando o cpf</w:t>
@@ -533,92 +529,105 @@
       </w:tr>
       <w:tr>
         <w:trPr>
+          <w:trHeight w:val="568"/>
+        </w:trPr>
+        <w:tc>
+          <w:tcPr>
+            <w:tcW w:w="698" w:type="dxa"/>
+          </w:tcPr>
+          <w:p>
+            <w:r>
+              <w:t>9</w:t>
+            </w:r>
+          </w:p>
+        </w:tc>
+        <w:tc>
+          <w:tcPr>
+            <w:tcW w:w="7796" w:type="dxa"/>
+          </w:tcPr>
+          <w:p>
+            <w:pPr>
+              <w:jc w:val="both"/>
+              <w:rPr>
+                <w:rFonts w:ascii="Calibri" w:eastAsia="Times New Roman" w:hAnsi="Calibri" w:cs="Times New Roman"/>
+                <w:color w:val="000000"/>
+                <w:lang w:eastAsia="pt-BR"/>
+              </w:rPr>
+            </w:pPr>
+            <w:r>
+              <w:rPr>
+                <w:rFonts w:ascii="Calibri" w:eastAsia="Times New Roman" w:hAnsi="Calibri" w:cs="Times New Roman"/>
+                <w:color w:val="000000"/>
+                <w:highlight w:val="yellow"/>
+                <w:lang w:eastAsia="pt-BR"/>
+              </w:rPr>
+              <w:t>Dar feedback do leilão; incluir no diagrama de caso de uso</w:t>
+            </w:r>
+          </w:p>
+        </w:tc>
+      </w:tr>
+      <w:tr>
+        <w:trPr>
           <w:trHeight w:val="691"/>
         </w:trPr>
         <w:tc>
           <w:tcPr>
-            <w:tcW w:w="846" w:type="dxa"/>
-          </w:tcPr>
-          <w:p>
-            <w:r>
-              <w:t>8</w:t>
-            </w:r>
-          </w:p>
-        </w:tc>
-        <w:tc>
-          <w:tcPr>
-            <w:tcW w:w="7513" w:type="dxa"/>
-          </w:tcPr>
-          <w:p>
-            <w:pPr>
-              <w:jc w:val="both"/>
-              <w:rPr>
-                <w:rFonts w:ascii="Calibri" w:eastAsia="Times New Roman" w:hAnsi="Calibri" w:cs="Times New Roman"/>
-                <w:color w:val="000000"/>
-                <w:lang w:eastAsia="pt-BR"/>
-              </w:rPr>
-            </w:pPr>
-            <w:r>
-              <w:rPr>
-                <w:rFonts w:ascii="Calibri" w:eastAsia="Times New Roman" w:hAnsi="Calibri" w:cs="Times New Roman"/>
-                <w:color w:val="000000"/>
-                <w:lang w:eastAsia="pt-BR"/>
-              </w:rPr>
-              <w:t>Visualizar perfil do proponente do leilão;</w:t>
-            </w:r>
-            <w:r>
-              <w:rPr>
-                <w:rFonts w:ascii="Calibri" w:eastAsia="Times New Roman" w:hAnsi="Calibri" w:cs="Times New Roman"/>
-                <w:color w:val="000000"/>
-                <w:lang w:eastAsia="pt-BR"/>
-              </w:rPr>
-              <w:t xml:space="preserve"> funcionalidade para o cliente </w:t>
-            </w:r>
-            <w:r>
-              <w:rPr>
-                <w:rFonts w:ascii="Calibri" w:eastAsia="Times New Roman" w:hAnsi="Calibri" w:cs="Times New Roman"/>
-                <w:color w:val="000000"/>
-                <w:lang w:eastAsia="pt-BR"/>
-              </w:rPr>
-              <w:t>visualizar o perfil de um proponente;</w:t>
-            </w:r>
-          </w:p>
-        </w:tc>
-      </w:tr>
-      <w:tr>
-        <w:trPr>
-          <w:trHeight w:val="568"/>
-        </w:trPr>
-        <w:tc>
-          <w:tcPr>
-            <w:tcW w:w="846" w:type="dxa"/>
-          </w:tcPr>
-          <w:p>
-            <w:r>
-              <w:t>9</w:t>
-            </w:r>
-          </w:p>
-        </w:tc>
-        <w:tc>
-          <w:tcPr>
-            <w:tcW w:w="7513" w:type="dxa"/>
-          </w:tcPr>
-          <w:p>
-            <w:pPr>
-              <w:jc w:val="both"/>
-              <w:rPr>
-                <w:rFonts w:ascii="Calibri" w:eastAsia="Times New Roman" w:hAnsi="Calibri" w:cs="Times New Roman"/>
-                <w:color w:val="000000"/>
-                <w:lang w:eastAsia="pt-BR"/>
-              </w:rPr>
-            </w:pPr>
-            <w:r>
-              <w:rPr>
-                <w:rFonts w:ascii="Calibri" w:eastAsia="Times New Roman" w:hAnsi="Calibri" w:cs="Times New Roman"/>
-                <w:color w:val="000000"/>
-                <w:lang w:eastAsia="pt-BR"/>
-              </w:rPr>
-              <w:t>Dar feedback do leilão; incluir no diagrama de caso de uso</w:t>
+            <w:tcW w:w="698" w:type="dxa"/>
+          </w:tcPr>
+          <w:p>
+            <w:r>
+              <w:t>10</w:t>
+            </w:r>
+          </w:p>
+        </w:tc>
+        <w:tc>
+          <w:tcPr>
+            <w:tcW w:w="7796" w:type="dxa"/>
+          </w:tcPr>
+          <w:p>
+            <w:pPr>
+              <w:jc w:val="both"/>
+              <w:rPr>
+                <w:rFonts w:ascii="Calibri" w:eastAsia="Times New Roman" w:hAnsi="Calibri" w:cs="Times New Roman"/>
+                <w:color w:val="000000"/>
+                <w:lang w:eastAsia="pt-BR"/>
+              </w:rPr>
+            </w:pPr>
+            <w:r>
+              <w:rPr>
+                <w:rFonts w:ascii="Calibri" w:eastAsia="Times New Roman" w:hAnsi="Calibri" w:cs="Times New Roman"/>
+                <w:color w:val="000000"/>
+                <w:highlight w:val="yellow"/>
+                <w:lang w:eastAsia="pt-BR"/>
+              </w:rPr>
+              <w:t xml:space="preserve">Editar nome do caso de uso "propor serviço" para "Dar lance"; cliente e </w:t>
+            </w:r>
+            <w:r>
+              <w:rPr>
+                <w:rFonts w:ascii="Calibri" w:eastAsia="Times New Roman" w:hAnsi="Calibri" w:cs="Times New Roman"/>
+                <w:color w:val="000000"/>
+                <w:highlight w:val="yellow"/>
+                <w:lang w:eastAsia="pt-BR"/>
+              </w:rPr>
+              <w:cr/>
+            </w:r>
+            <w:r>
+              <w:rPr>
+                <w:rFonts w:ascii="Calibri" w:eastAsia="Times New Roman" w:hAnsi="Calibri" w:cs="Times New Roman"/>
+                <w:color w:val="000000"/>
+                <w:highlight w:val="yellow"/>
+                <w:lang w:eastAsia="pt-BR"/>
+              </w:rPr>
+              <w:t>autônomo</w:t>
+            </w:r>
+            <w:r>
+              <w:rPr>
+                <w:rFonts w:ascii="Calibri" w:eastAsia="Times New Roman" w:hAnsi="Calibri" w:cs="Times New Roman"/>
+                <w:color w:val="000000"/>
+                <w:highlight w:val="yellow"/>
+                <w:lang w:eastAsia="pt-BR"/>
+              </w:rPr>
+              <w:t xml:space="preserve"> podem dar lance</w:t>
             </w:r>
           </w:p>
         </w:tc>
@@ -629,66 +638,92 @@
         </w:trPr>
         <w:tc>
           <w:tcPr>
-            <w:tcW w:w="846" w:type="dxa"/>
-          </w:tcPr>
-          <w:p>
-            <w:r>
-              <w:t>10</w:t>
-            </w:r>
-          </w:p>
-        </w:tc>
-        <w:tc>
-          <w:tcPr>
-            <w:tcW w:w="7513" w:type="dxa"/>
-          </w:tcPr>
-          <w:p>
-            <w:pPr>
-              <w:jc w:val="both"/>
-              <w:rPr>
-                <w:rFonts w:ascii="Calibri" w:eastAsia="Times New Roman" w:hAnsi="Calibri" w:cs="Times New Roman"/>
-                <w:color w:val="000000"/>
-                <w:lang w:eastAsia="pt-BR"/>
-              </w:rPr>
-            </w:pPr>
-            <w:r>
-              <w:rPr>
-                <w:rFonts w:ascii="Calibri" w:eastAsia="Times New Roman" w:hAnsi="Calibri" w:cs="Times New Roman"/>
-                <w:color w:val="000000"/>
-                <w:lang w:eastAsia="pt-BR"/>
-              </w:rPr>
-              <w:t>Editar nome do caso de uso "propor serviço</w:t>
-            </w:r>
-            <w:r>
-              <w:rPr>
-                <w:rFonts w:ascii="Calibri" w:eastAsia="Times New Roman" w:hAnsi="Calibri" w:cs="Times New Roman"/>
-                <w:color w:val="000000"/>
-                <w:lang w:eastAsia="pt-BR"/>
-              </w:rPr>
-              <w:t xml:space="preserve">" para "Dar lance"; cliente e </w:t>
-            </w:r>
-            <w:r>
-              <w:rPr>
-                <w:rFonts w:ascii="Calibri" w:eastAsia="Times New Roman" w:hAnsi="Calibri" w:cs="Times New Roman"/>
-                <w:color w:val="000000"/>
+            <w:tcW w:w="698" w:type="dxa"/>
+          </w:tcPr>
+          <w:p>
+            <w:r>
+              <w:t>11</w:t>
+            </w:r>
+          </w:p>
+        </w:tc>
+        <w:tc>
+          <w:tcPr>
+            <w:tcW w:w="7796" w:type="dxa"/>
+          </w:tcPr>
+          <w:p>
+            <w:pPr>
+              <w:jc w:val="both"/>
+              <w:rPr>
+                <w:rFonts w:ascii="Calibri" w:eastAsia="Times New Roman" w:hAnsi="Calibri" w:cs="Times New Roman"/>
+                <w:color w:val="000000"/>
+                <w:lang w:eastAsia="pt-BR"/>
+              </w:rPr>
+            </w:pPr>
+            <w:r>
+              <w:rPr>
+                <w:rFonts w:ascii="Calibri" w:eastAsia="Times New Roman" w:hAnsi="Calibri" w:cs="Times New Roman"/>
+                <w:color w:val="000000"/>
+                <w:highlight w:val="yellow"/>
+                <w:lang w:eastAsia="pt-BR"/>
+              </w:rPr>
+              <w:t>Cliente não pode mais editar prazo ou descrição de serviço;</w:t>
+            </w:r>
+          </w:p>
+        </w:tc>
+      </w:tr>
+      <w:tr>
+        <w:trPr>
+          <w:trHeight w:val="691"/>
+        </w:trPr>
+        <w:tc>
+          <w:tcPr>
+            <w:tcW w:w="698" w:type="dxa"/>
+          </w:tcPr>
+          <w:p>
+            <w:pPr>
+              <w:rPr>
+                <w:highlight w:val="yellow"/>
+              </w:rPr>
+            </w:pPr>
+            <w:r>
+              <w:rPr>
+                <w:highlight w:val="yellow"/>
+              </w:rPr>
+              <w:t>13</w:t>
+            </w:r>
+          </w:p>
+        </w:tc>
+        <w:tc>
+          <w:tcPr>
+            <w:tcW w:w="7796" w:type="dxa"/>
+          </w:tcPr>
+          <w:p>
+            <w:pPr>
+              <w:jc w:val="both"/>
+              <w:rPr>
+                <w:rFonts w:ascii="Calibri" w:eastAsia="Times New Roman" w:hAnsi="Calibri" w:cs="Times New Roman"/>
+                <w:color w:val="000000"/>
+                <w:lang w:eastAsia="pt-BR"/>
+              </w:rPr>
+            </w:pPr>
+            <w:r>
+              <w:rPr>
+                <w:rFonts w:ascii="Calibri" w:eastAsia="Times New Roman" w:hAnsi="Calibri" w:cs="Times New Roman"/>
+                <w:color w:val="000000"/>
+                <w:highlight w:val="yellow"/>
+                <w:lang w:eastAsia="pt-BR"/>
+              </w:rPr>
+              <w:t xml:space="preserve">Editar nome do caso de uso "cadastrar serviço" para "cadastrar perfil </w:t>
+            </w:r>
+            <w:r>
+              <w:rPr>
+                <w:rFonts w:ascii="Calibri" w:eastAsia="Times New Roman" w:hAnsi="Calibri" w:cs="Times New Roman"/>
+                <w:color w:val="000000"/>
+                <w:highlight w:val="yellow"/>
                 <w:lang w:eastAsia="pt-BR"/>
               </w:rPr>
               <w:cr/>
-            </w:r>
-            <w:r>
-              <w:rPr>
-                <w:rFonts w:ascii="Calibri" w:eastAsia="Times New Roman" w:hAnsi="Calibri" w:cs="Times New Roman"/>
-                <w:color w:val="000000"/>
-                <w:lang w:eastAsia="pt-BR"/>
-              </w:rPr>
-              <w:t>autônomo</w:t>
-            </w:r>
-            <w:r>
-              <w:rPr>
-                <w:rFonts w:ascii="Calibri" w:eastAsia="Times New Roman" w:hAnsi="Calibri" w:cs="Times New Roman"/>
-                <w:color w:val="000000"/>
-                <w:lang w:eastAsia="pt-BR"/>
-              </w:rPr>
-              <w:t xml:space="preserve"> podem dar lance</w:t>
+              <w:t>profissional";</w:t>
             </w:r>
           </w:p>
         </w:tc>
@@ -699,34 +734,53 @@
         </w:trPr>
         <w:tc>
           <w:tcPr>
-            <w:tcW w:w="846" w:type="dxa"/>
-          </w:tcPr>
-          <w:p>
-            <w:r>
-              <w:t>11</w:t>
-            </w:r>
-          </w:p>
-        </w:tc>
-        <w:tc>
-          <w:tcPr>
-            <w:tcW w:w="7513" w:type="dxa"/>
-          </w:tcPr>
-          <w:p>
-            <w:pPr>
-              <w:jc w:val="both"/>
-              <w:rPr>
-                <w:rFonts w:ascii="Calibri" w:eastAsia="Times New Roman" w:hAnsi="Calibri" w:cs="Times New Roman"/>
-                <w:color w:val="000000"/>
-                <w:lang w:eastAsia="pt-BR"/>
-              </w:rPr>
-            </w:pPr>
-            <w:r>
-              <w:rPr>
-                <w:rFonts w:ascii="Calibri" w:eastAsia="Times New Roman" w:hAnsi="Calibri" w:cs="Times New Roman"/>
-                <w:color w:val="000000"/>
-                <w:lang w:eastAsia="pt-BR"/>
-              </w:rPr>
-              <w:t>Cliente não pode mais editar prazo ou descrição de serviço;</w:t>
+            <w:tcW w:w="698" w:type="dxa"/>
+          </w:tcPr>
+          <w:p>
+            <w:pPr>
+              <w:rPr>
+                <w:highlight w:val="yellow"/>
+              </w:rPr>
+            </w:pPr>
+            <w:r>
+              <w:rPr>
+                <w:highlight w:val="yellow"/>
+              </w:rPr>
+              <w:t>15</w:t>
+            </w:r>
+          </w:p>
+        </w:tc>
+        <w:tc>
+          <w:tcPr>
+            <w:tcW w:w="7796" w:type="dxa"/>
+          </w:tcPr>
+          <w:p>
+            <w:pPr>
+              <w:jc w:val="both"/>
+              <w:rPr>
+                <w:rFonts w:ascii="Calibri" w:eastAsia="Times New Roman" w:hAnsi="Calibri" w:cs="Times New Roman"/>
+                <w:color w:val="000000"/>
+                <w:highlight w:val="yellow"/>
+                <w:lang w:eastAsia="pt-BR"/>
+              </w:rPr>
+            </w:pPr>
+            <w:r>
+              <w:rPr>
+                <w:rFonts w:ascii="Calibri" w:eastAsia="Times New Roman" w:hAnsi="Calibri" w:cs="Times New Roman"/>
+                <w:color w:val="000000"/>
+                <w:highlight w:val="yellow"/>
+                <w:lang w:eastAsia="pt-BR"/>
+              </w:rPr>
+              <w:t>Autônomo</w:t>
+            </w:r>
+            <w:r>
+              <w:rPr>
+                <w:rFonts w:ascii="Calibri" w:eastAsia="Times New Roman" w:hAnsi="Calibri" w:cs="Times New Roman"/>
+                <w:color w:val="000000"/>
+                <w:highlight w:val="yellow"/>
+                <w:lang w:eastAsia="pt-BR"/>
+              </w:rPr>
+              <w:t xml:space="preserve"> pode pesquisar leilões em aberto;</w:t>
             </w:r>
           </w:p>
         </w:tc>
@@ -737,234 +791,44 @@
         </w:trPr>
         <w:tc>
           <w:tcPr>
-            <w:tcW w:w="846" w:type="dxa"/>
-          </w:tcPr>
-          <w:p>
-            <w:r>
-              <w:t>12</w:t>
-            </w:r>
-          </w:p>
-        </w:tc>
-        <w:tc>
-          <w:tcPr>
-            <w:tcW w:w="7513" w:type="dxa"/>
-          </w:tcPr>
-          <w:p>
-            <w:pPr>
-              <w:jc w:val="both"/>
-              <w:rPr>
-                <w:rFonts w:ascii="Calibri" w:eastAsia="Times New Roman" w:hAnsi="Calibri" w:cs="Times New Roman"/>
-                <w:color w:val="000000"/>
-                <w:lang w:eastAsia="pt-BR"/>
-              </w:rPr>
-            </w:pPr>
-            <w:r>
-              <w:rPr>
-                <w:rFonts w:ascii="Calibri" w:eastAsia="Times New Roman" w:hAnsi="Calibri" w:cs="Times New Roman"/>
-                <w:color w:val="000000"/>
-                <w:lang w:eastAsia="pt-BR"/>
-              </w:rPr>
-              <w:t>Cliente deve incluir a área de atuação no leilão;</w:t>
-            </w:r>
-          </w:p>
-        </w:tc>
-      </w:tr>
-      <w:tr>
-        <w:trPr>
-          <w:trHeight w:val="691"/>
-        </w:trPr>
-        <w:tc>
-          <w:tcPr>
-            <w:tcW w:w="846" w:type="dxa"/>
-          </w:tcPr>
-          <w:p>
-            <w:r>
-              <w:t>13</w:t>
-            </w:r>
-          </w:p>
-        </w:tc>
-        <w:tc>
-          <w:tcPr>
-            <w:tcW w:w="7513" w:type="dxa"/>
-          </w:tcPr>
-          <w:p>
-            <w:pPr>
-              <w:jc w:val="both"/>
-              <w:rPr>
-                <w:rFonts w:ascii="Calibri" w:eastAsia="Times New Roman" w:hAnsi="Calibri" w:cs="Times New Roman"/>
-                <w:color w:val="000000"/>
-                <w:lang w:eastAsia="pt-BR"/>
-              </w:rPr>
-            </w:pPr>
-            <w:r>
-              <w:rPr>
-                <w:rFonts w:ascii="Calibri" w:eastAsia="Times New Roman" w:hAnsi="Calibri" w:cs="Times New Roman"/>
-                <w:color w:val="000000"/>
-                <w:lang w:eastAsia="pt-BR"/>
-              </w:rPr>
-              <w:t>Editar nome do caso de uso "cadastrar serviço" para "cadastr</w:t>
-            </w:r>
-            <w:r>
-              <w:rPr>
-                <w:rFonts w:ascii="Calibri" w:eastAsia="Times New Roman" w:hAnsi="Calibri" w:cs="Times New Roman"/>
-                <w:color w:val="000000"/>
-                <w:lang w:eastAsia="pt-BR"/>
-              </w:rPr>
-              <w:t xml:space="preserve">ar perfil </w:t>
-            </w:r>
-            <w:r>
-              <w:rPr>
-                <w:rFonts w:ascii="Calibri" w:eastAsia="Times New Roman" w:hAnsi="Calibri" w:cs="Times New Roman"/>
-                <w:color w:val="000000"/>
-                <w:lang w:eastAsia="pt-BR"/>
-              </w:rPr>
-              <w:cr/>
-            </w:r>
-            <w:r>
-              <w:rPr>
-                <w:rFonts w:ascii="Calibri" w:eastAsia="Times New Roman" w:hAnsi="Calibri" w:cs="Times New Roman"/>
-                <w:color w:val="000000"/>
-                <w:lang w:eastAsia="pt-BR"/>
-              </w:rPr>
-              <w:t>profissional";</w:t>
-            </w:r>
-          </w:p>
-        </w:tc>
-      </w:tr>
-      <w:tr>
-        <w:trPr>
-          <w:trHeight w:val="691"/>
-        </w:trPr>
-        <w:tc>
-          <w:tcPr>
-            <w:tcW w:w="846" w:type="dxa"/>
-          </w:tcPr>
-          <w:p>
-            <w:r>
-              <w:t>14</w:t>
-            </w:r>
-          </w:p>
-        </w:tc>
-        <w:tc>
-          <w:tcPr>
-            <w:tcW w:w="7513" w:type="dxa"/>
-          </w:tcPr>
-          <w:p>
-            <w:pPr>
-              <w:jc w:val="both"/>
-              <w:rPr>
-                <w:rFonts w:ascii="Calibri" w:eastAsia="Times New Roman" w:hAnsi="Calibri" w:cs="Times New Roman"/>
-                <w:color w:val="000000"/>
-                <w:lang w:eastAsia="pt-BR"/>
-              </w:rPr>
-            </w:pPr>
-            <w:r>
-              <w:rPr>
-                <w:rFonts w:ascii="Calibri" w:eastAsia="Times New Roman" w:hAnsi="Calibri" w:cs="Times New Roman"/>
-                <w:color w:val="000000"/>
-                <w:lang w:eastAsia="pt-BR"/>
-              </w:rPr>
-              <w:t>Editar nome do caso de uso "cadastrar serviço" para "Editar agenda de serviço";</w:t>
-            </w:r>
-          </w:p>
-        </w:tc>
-      </w:tr>
-      <w:tr>
-        <w:trPr>
-          <w:trHeight w:val="691"/>
-        </w:trPr>
-        <w:tc>
-          <w:tcPr>
-            <w:tcW w:w="846" w:type="dxa"/>
-          </w:tcPr>
-          <w:p>
-            <w:r>
-              <w:t>15</w:t>
-            </w:r>
-          </w:p>
-        </w:tc>
-        <w:tc>
-          <w:tcPr>
-            <w:tcW w:w="7513" w:type="dxa"/>
-          </w:tcPr>
-          <w:p>
-            <w:pPr>
-              <w:jc w:val="both"/>
-              <w:rPr>
-                <w:rFonts w:ascii="Calibri" w:eastAsia="Times New Roman" w:hAnsi="Calibri" w:cs="Times New Roman"/>
-                <w:color w:val="000000"/>
-                <w:lang w:eastAsia="pt-BR"/>
-              </w:rPr>
-            </w:pPr>
-            <w:r>
-              <w:rPr>
-                <w:rFonts w:ascii="Calibri" w:eastAsia="Times New Roman" w:hAnsi="Calibri" w:cs="Times New Roman"/>
-                <w:color w:val="000000"/>
-                <w:lang w:eastAsia="pt-BR"/>
-              </w:rPr>
-              <w:t>Autônomo</w:t>
-            </w:r>
-            <w:r>
-              <w:rPr>
-                <w:rFonts w:ascii="Calibri" w:eastAsia="Times New Roman" w:hAnsi="Calibri" w:cs="Times New Roman"/>
-                <w:color w:val="000000"/>
-                <w:lang w:eastAsia="pt-BR"/>
-              </w:rPr>
-              <w:t xml:space="preserve"> pode pesquisar leilões em aberto;</w:t>
-            </w:r>
-          </w:p>
-        </w:tc>
-      </w:tr>
-      <w:tr>
-        <w:trPr>
-          <w:trHeight w:val="691"/>
-        </w:trPr>
-        <w:tc>
-          <w:tcPr>
-            <w:tcW w:w="846" w:type="dxa"/>
-          </w:tcPr>
-          <w:p>
-            <w:r>
+            <w:tcW w:w="698" w:type="dxa"/>
+          </w:tcPr>
+          <w:p>
+            <w:pPr>
+              <w:rPr>
+                <w:highlight w:val="yellow"/>
+              </w:rPr>
+            </w:pPr>
+            <w:r>
+              <w:rPr>
+                <w:highlight w:val="yellow"/>
+              </w:rPr>
               <w:t>16</w:t>
             </w:r>
           </w:p>
         </w:tc>
         <w:tc>
           <w:tcPr>
-            <w:tcW w:w="7513" w:type="dxa"/>
-          </w:tcPr>
-          <w:p>
-            <w:pPr>
-              <w:jc w:val="both"/>
-              <w:rPr>
-                <w:rFonts w:ascii="Calibri" w:eastAsia="Times New Roman" w:hAnsi="Calibri" w:cs="Times New Roman"/>
-                <w:color w:val="000000"/>
-                <w:lang w:eastAsia="pt-BR"/>
-              </w:rPr>
-            </w:pPr>
-            <w:r>
-              <w:rPr>
-                <w:rFonts w:ascii="Calibri" w:eastAsia="Times New Roman" w:hAnsi="Calibri" w:cs="Times New Roman"/>
-                <w:color w:val="000000"/>
-                <w:lang w:eastAsia="pt-BR"/>
-              </w:rPr>
-              <w:t>A avaliação estará disponível somente quando o</w:t>
-            </w:r>
-            <w:r>
-              <w:rPr>
-                <w:rFonts w:ascii="Calibri" w:eastAsia="Times New Roman" w:hAnsi="Calibri" w:cs="Times New Roman"/>
-                <w:color w:val="000000"/>
-                <w:lang w:eastAsia="pt-BR"/>
-              </w:rPr>
-              <w:t xml:space="preserve"> cliente der o feedback para o </w:t>
-            </w:r>
-            <w:r>
-              <w:rPr>
-                <w:rFonts w:ascii="Calibri" w:eastAsia="Times New Roman" w:hAnsi="Calibri" w:cs="Times New Roman"/>
-                <w:color w:val="000000"/>
-                <w:lang w:eastAsia="pt-BR"/>
-              </w:rPr>
-              <w:t>sistema;</w:t>
+            <w:tcW w:w="7796" w:type="dxa"/>
+          </w:tcPr>
+          <w:p>
+            <w:pPr>
+              <w:jc w:val="both"/>
+              <w:rPr>
+                <w:rFonts w:ascii="Calibri" w:eastAsia="Times New Roman" w:hAnsi="Calibri" w:cs="Times New Roman"/>
+                <w:color w:val="000000"/>
+                <w:highlight w:val="yellow"/>
+                <w:lang w:eastAsia="pt-BR"/>
+              </w:rPr>
+            </w:pPr>
+            <w:r>
+              <w:rPr>
+                <w:rFonts w:ascii="Calibri" w:eastAsia="Times New Roman" w:hAnsi="Calibri" w:cs="Times New Roman"/>
+                <w:color w:val="000000"/>
+                <w:highlight w:val="yellow"/>
+                <w:lang w:eastAsia="pt-BR"/>
+              </w:rPr>
+              <w:t>A avaliação estará disponível somente quando o cliente der o feedback para o sistema;</w:t>
             </w:r>
           </w:p>
         </w:tc>
@@ -1104,7 +968,6 @@
           </w:tcPr>
           <w:p>
             <w:r>
-              <w:lastRenderedPageBreak/>
               <w:t>2</w:t>
             </w:r>
           </w:p>
@@ -1273,6 +1136,7 @@
               <w:rPr>
                 <w:b/>
               </w:rPr>
+              <w:lastRenderedPageBreak/>
               <w:t>C#</w:t>
             </w:r>
           </w:p>
@@ -1859,258 +1723,255 @@
               <w:t>localização (estado e cidade) e a área de atuação</w:t>
             </w:r>
             <w:r>
-              <w:t>. Trocar o no</w:t>
+              <w:t>. Trocar o nome do botão “Iniciar leilão” para “Criar leilão”</w:t>
+            </w:r>
+          </w:p>
+        </w:tc>
+      </w:tr>
+      <w:tr>
+        <w:trPr>
+          <w:trHeight w:val="959"/>
+        </w:trPr>
+        <w:tc>
+          <w:tcPr>
+            <w:tcW w:w="846" w:type="dxa"/>
+          </w:tcPr>
+          <w:p>
+            <w:r>
+              <w:t>2</w:t>
+            </w:r>
+          </w:p>
+        </w:tc>
+        <w:tc>
+          <w:tcPr>
+            <w:tcW w:w="7513" w:type="dxa"/>
+          </w:tcPr>
+          <w:p>
+            <w:pPr>
+              <w:jc w:val="both"/>
+            </w:pPr>
+            <w:r>
+              <w:t>Desenvolver tela de leilões em aberto</w:t>
+            </w:r>
+            <w:r>
+              <w:t xml:space="preserve">. </w:t>
+            </w:r>
+          </w:p>
+          <w:p>
+            <w:pPr>
+              <w:jc w:val="both"/>
+            </w:pPr>
+            <w:r>
+              <w:t>Cliente: essa tela exibirá os leilões que ele iniciou e continua em progresso;</w:t>
+            </w:r>
+          </w:p>
+          <w:p>
+            <w:pPr>
+              <w:jc w:val="both"/>
+            </w:pPr>
+            <w:r>
+              <w:t>Autônomo: essa tela exibirá os leilões os quais ele deu lance;</w:t>
+            </w:r>
+          </w:p>
+        </w:tc>
+      </w:tr>
+      <w:tr>
+        <w:trPr>
+          <w:trHeight w:val="1443"/>
+        </w:trPr>
+        <w:tc>
+          <w:tcPr>
+            <w:tcW w:w="846" w:type="dxa"/>
+          </w:tcPr>
+          <w:p>
+            <w:r>
+              <w:t>3</w:t>
+            </w:r>
+          </w:p>
+        </w:tc>
+        <w:tc>
+          <w:tcPr>
+            <w:tcW w:w="7513" w:type="dxa"/>
+          </w:tcPr>
+          <w:p>
+            <w:pPr>
+              <w:jc w:val="both"/>
+              <w:rPr>
+                <w:rFonts w:ascii="Calibri" w:eastAsia="Times New Roman" w:hAnsi="Calibri" w:cs="Times New Roman"/>
+                <w:color w:val="000000"/>
+                <w:lang w:eastAsia="pt-BR"/>
+              </w:rPr>
+            </w:pPr>
+            <w:r>
+              <w:rPr>
+                <w:rFonts w:ascii="Calibri" w:eastAsia="Times New Roman" w:hAnsi="Calibri" w:cs="Times New Roman"/>
+                <w:color w:val="000000"/>
+                <w:lang w:eastAsia="pt-BR"/>
+              </w:rPr>
+              <w:t xml:space="preserve">Desenvolver tela de histórico de leilões. </w:t>
+            </w:r>
+          </w:p>
+          <w:p>
+            <w:pPr>
+              <w:jc w:val="both"/>
+              <w:rPr>
+                <w:rFonts w:ascii="Calibri" w:eastAsia="Times New Roman" w:hAnsi="Calibri" w:cs="Times New Roman"/>
+                <w:color w:val="000000"/>
+                <w:lang w:eastAsia="pt-BR"/>
+              </w:rPr>
+            </w:pPr>
+            <w:r>
+              <w:rPr>
+                <w:rFonts w:ascii="Calibri" w:eastAsia="Times New Roman" w:hAnsi="Calibri" w:cs="Times New Roman"/>
+                <w:color w:val="000000"/>
+                <w:lang w:eastAsia="pt-BR"/>
+              </w:rPr>
+              <w:t xml:space="preserve">Cliente: Além dos leilões encerrados, essa </w:t>
+            </w:r>
+            <w:r>
+              <w:rPr>
+                <w:rFonts w:ascii="Calibri" w:eastAsia="Times New Roman" w:hAnsi="Calibri" w:cs="Times New Roman"/>
+                <w:color w:val="000000"/>
+                <w:lang w:eastAsia="pt-BR"/>
+              </w:rPr>
+              <w:t xml:space="preserve">tela deve conter uma área </w:t>
+            </w:r>
+            <w:r>
+              <w:rPr>
+                <w:rFonts w:ascii="Calibri" w:eastAsia="Times New Roman" w:hAnsi="Calibri" w:cs="Times New Roman"/>
+                <w:color w:val="000000"/>
+                <w:lang w:eastAsia="pt-BR"/>
+              </w:rPr>
+              <w:t xml:space="preserve">ou botão, </w:t>
+            </w:r>
+            <w:r>
+              <w:rPr>
+                <w:rFonts w:ascii="Calibri" w:eastAsia="Times New Roman" w:hAnsi="Calibri" w:cs="Times New Roman"/>
+                <w:color w:val="000000"/>
+                <w:lang w:eastAsia="pt-BR"/>
+              </w:rPr>
+              <w:t>para que o cliente indique se o serviço foi concluído.</w:t>
+            </w:r>
+            <w:r>
+              <w:rPr>
+                <w:rFonts w:ascii="Calibri" w:eastAsia="Times New Roman" w:hAnsi="Calibri" w:cs="Times New Roman"/>
+                <w:color w:val="000000"/>
+                <w:lang w:eastAsia="pt-BR"/>
+              </w:rPr>
+              <w:t xml:space="preserve"> Deve conter também os botões avaliar e recomendar, que serão retirados da página de perfil.</w:t>
+            </w:r>
+          </w:p>
+          <w:p>
+            <w:pPr>
+              <w:jc w:val="both"/>
+              <w:rPr>
+                <w:rFonts w:ascii="Calibri" w:eastAsia="Times New Roman" w:hAnsi="Calibri" w:cs="Times New Roman"/>
+                <w:color w:val="000000"/>
+                <w:lang w:eastAsia="pt-BR"/>
+              </w:rPr>
+            </w:pPr>
+            <w:r>
+              <w:rPr>
+                <w:rFonts w:ascii="Calibri" w:eastAsia="Times New Roman" w:hAnsi="Calibri" w:cs="Times New Roman"/>
+                <w:color w:val="000000"/>
+                <w:lang w:eastAsia="pt-BR"/>
+              </w:rPr>
+              <w:t>Autônomo: essa tela exibirá os leilões os quais ele participou</w:t>
+            </w:r>
+          </w:p>
+        </w:tc>
+      </w:tr>
+      <w:tr>
+        <w:trPr>
+          <w:trHeight w:val="415"/>
+        </w:trPr>
+        <w:tc>
+          <w:tcPr>
+            <w:tcW w:w="846" w:type="dxa"/>
+          </w:tcPr>
+          <w:p>
+            <w:r>
+              <w:t>3</w:t>
+            </w:r>
+          </w:p>
+        </w:tc>
+        <w:tc>
+          <w:tcPr>
+            <w:tcW w:w="7513" w:type="dxa"/>
+          </w:tcPr>
+          <w:p>
+            <w:pPr>
+              <w:jc w:val="both"/>
+              <w:rPr>
+                <w:rFonts w:ascii="Calibri" w:eastAsia="Times New Roman" w:hAnsi="Calibri" w:cs="Times New Roman"/>
+                <w:color w:val="000000"/>
+                <w:lang w:eastAsia="pt-BR"/>
+              </w:rPr>
+            </w:pPr>
+            <w:r>
+              <w:rPr>
+                <w:rFonts w:ascii="Calibri" w:eastAsia="Times New Roman" w:hAnsi="Calibri" w:cs="Times New Roman"/>
+                <w:color w:val="000000"/>
+                <w:lang w:eastAsia="pt-BR"/>
+              </w:rPr>
+              <w:t>Incluir um campo CPF no cadastro do cliente e do administrador;</w:t>
+            </w:r>
+          </w:p>
+        </w:tc>
+      </w:tr>
+      <w:tr>
+        <w:trPr>
+          <w:trHeight w:val="691"/>
+        </w:trPr>
+        <w:tc>
+          <w:tcPr>
+            <w:tcW w:w="846" w:type="dxa"/>
+          </w:tcPr>
+          <w:p>
+            <w:r>
+              <w:t>4</w:t>
+            </w:r>
+          </w:p>
+        </w:tc>
+        <w:tc>
+          <w:tcPr>
+            <w:tcW w:w="7513" w:type="dxa"/>
+          </w:tcPr>
+          <w:p>
+            <w:pPr>
+              <w:jc w:val="both"/>
+              <w:rPr>
+                <w:rFonts w:ascii="Calibri" w:eastAsia="Times New Roman" w:hAnsi="Calibri" w:cs="Times New Roman"/>
+                <w:color w:val="000000"/>
+                <w:lang w:eastAsia="pt-BR"/>
+              </w:rPr>
+            </w:pPr>
+            <w:r>
+              <w:rPr>
+                <w:rFonts w:ascii="Calibri" w:eastAsia="Times New Roman" w:hAnsi="Calibri" w:cs="Times New Roman"/>
+                <w:color w:val="000000"/>
+                <w:lang w:eastAsia="pt-BR"/>
+              </w:rPr>
+              <w:t>Á</w:t>
+            </w:r>
+            <w:r>
+              <w:rPr>
+                <w:rFonts w:ascii="Calibri" w:eastAsia="Times New Roman" w:hAnsi="Calibri" w:cs="Times New Roman"/>
+                <w:color w:val="000000"/>
+                <w:lang w:eastAsia="pt-BR"/>
+              </w:rPr>
+              <w:t>reas de Atuação</w:t>
+            </w:r>
+            <w:r>
+              <w:rPr>
+                <w:rFonts w:ascii="Calibri" w:eastAsia="Times New Roman" w:hAnsi="Calibri" w:cs="Times New Roman"/>
+                <w:color w:val="000000"/>
+                <w:lang w:eastAsia="pt-BR"/>
+              </w:rPr>
+              <w:t>: colocar slider para poder ver os melhores ranqueados. Ou visualizar por localização.</w:t>
             </w:r>
             <w:bookmarkStart w:id="0" w:name="_GoBack"/>
             <w:bookmarkEnd w:id="0"/>
-            <w:r>
-              <w:t>me do botão “Iniciar leilão” para “Criar leilão”</w:t>
-            </w:r>
-          </w:p>
-        </w:tc>
-      </w:tr>
-      <w:tr>
-        <w:trPr>
-          <w:trHeight w:val="959"/>
-        </w:trPr>
-        <w:tc>
-          <w:tcPr>
-            <w:tcW w:w="846" w:type="dxa"/>
-          </w:tcPr>
-          <w:p>
-            <w:r>
-              <w:t>2</w:t>
-            </w:r>
-          </w:p>
-        </w:tc>
-        <w:tc>
-          <w:tcPr>
-            <w:tcW w:w="7513" w:type="dxa"/>
-          </w:tcPr>
-          <w:p>
-            <w:pPr>
-              <w:jc w:val="both"/>
-            </w:pPr>
-            <w:r>
-              <w:t>Desenvolver tela de leilões em aberto</w:t>
-            </w:r>
-            <w:r>
-              <w:t xml:space="preserve">. </w:t>
-            </w:r>
-          </w:p>
-          <w:p>
-            <w:pPr>
-              <w:jc w:val="both"/>
-            </w:pPr>
-            <w:r>
-              <w:t>Cliente: essa tela exibirá os leilões que ele iniciou e continua em progresso;</w:t>
-            </w:r>
-          </w:p>
-          <w:p>
-            <w:pPr>
-              <w:jc w:val="both"/>
-            </w:pPr>
-            <w:r>
-              <w:t>Autônomo: essa tela exibirá os leilões os quais ele deu lance;</w:t>
-            </w:r>
-          </w:p>
-        </w:tc>
-      </w:tr>
-      <w:tr>
-        <w:trPr>
-          <w:trHeight w:val="1443"/>
-        </w:trPr>
-        <w:tc>
-          <w:tcPr>
-            <w:tcW w:w="846" w:type="dxa"/>
-          </w:tcPr>
-          <w:p>
-            <w:r>
-              <w:t>3</w:t>
-            </w:r>
-          </w:p>
-        </w:tc>
-        <w:tc>
-          <w:tcPr>
-            <w:tcW w:w="7513" w:type="dxa"/>
-          </w:tcPr>
-          <w:p>
-            <w:pPr>
-              <w:jc w:val="both"/>
-              <w:rPr>
-                <w:rFonts w:ascii="Calibri" w:eastAsia="Times New Roman" w:hAnsi="Calibri" w:cs="Times New Roman"/>
-                <w:color w:val="000000"/>
-                <w:lang w:eastAsia="pt-BR"/>
-              </w:rPr>
-            </w:pPr>
-            <w:r>
-              <w:rPr>
-                <w:rFonts w:ascii="Calibri" w:eastAsia="Times New Roman" w:hAnsi="Calibri" w:cs="Times New Roman"/>
-                <w:color w:val="000000"/>
-                <w:lang w:eastAsia="pt-BR"/>
-              </w:rPr>
-              <w:t xml:space="preserve">Desenvolver tela de histórico de leilões. </w:t>
-            </w:r>
-          </w:p>
-          <w:p>
-            <w:pPr>
-              <w:jc w:val="both"/>
-              <w:rPr>
-                <w:rFonts w:ascii="Calibri" w:eastAsia="Times New Roman" w:hAnsi="Calibri" w:cs="Times New Roman"/>
-                <w:color w:val="000000"/>
-                <w:lang w:eastAsia="pt-BR"/>
-              </w:rPr>
-            </w:pPr>
-            <w:r>
-              <w:rPr>
-                <w:rFonts w:ascii="Calibri" w:eastAsia="Times New Roman" w:hAnsi="Calibri" w:cs="Times New Roman"/>
-                <w:color w:val="000000"/>
-                <w:lang w:eastAsia="pt-BR"/>
-              </w:rPr>
-              <w:t xml:space="preserve">Cliente: Além dos leilões encerrados, essa </w:t>
-            </w:r>
-            <w:r>
-              <w:rPr>
-                <w:rFonts w:ascii="Calibri" w:eastAsia="Times New Roman" w:hAnsi="Calibri" w:cs="Times New Roman"/>
-                <w:color w:val="000000"/>
-                <w:lang w:eastAsia="pt-BR"/>
-              </w:rPr>
-              <w:t xml:space="preserve">tela deve conter uma área </w:t>
-            </w:r>
-            <w:r>
-              <w:rPr>
-                <w:rFonts w:ascii="Calibri" w:eastAsia="Times New Roman" w:hAnsi="Calibri" w:cs="Times New Roman"/>
-                <w:color w:val="000000"/>
-                <w:lang w:eastAsia="pt-BR"/>
-              </w:rPr>
-              <w:t xml:space="preserve">ou botão, </w:t>
-            </w:r>
-            <w:r>
-              <w:rPr>
-                <w:rFonts w:ascii="Calibri" w:eastAsia="Times New Roman" w:hAnsi="Calibri" w:cs="Times New Roman"/>
-                <w:color w:val="000000"/>
-                <w:lang w:eastAsia="pt-BR"/>
-              </w:rPr>
-              <w:t>para que o cliente indique se o serviço foi concluído.</w:t>
-            </w:r>
-            <w:r>
-              <w:rPr>
-                <w:rFonts w:ascii="Calibri" w:eastAsia="Times New Roman" w:hAnsi="Calibri" w:cs="Times New Roman"/>
-                <w:color w:val="000000"/>
-                <w:lang w:eastAsia="pt-BR"/>
-              </w:rPr>
-              <w:t xml:space="preserve"> Deve conter também os botões avaliar e recomendar, que serão retirados da página de perfil.</w:t>
-            </w:r>
-          </w:p>
-          <w:p>
-            <w:pPr>
-              <w:jc w:val="both"/>
-              <w:rPr>
-                <w:rFonts w:ascii="Calibri" w:eastAsia="Times New Roman" w:hAnsi="Calibri" w:cs="Times New Roman"/>
-                <w:color w:val="000000"/>
-                <w:lang w:eastAsia="pt-BR"/>
-              </w:rPr>
-            </w:pPr>
-            <w:r>
-              <w:rPr>
-                <w:rFonts w:ascii="Calibri" w:eastAsia="Times New Roman" w:hAnsi="Calibri" w:cs="Times New Roman"/>
-                <w:color w:val="000000"/>
-                <w:lang w:eastAsia="pt-BR"/>
-              </w:rPr>
-              <w:t>Autônomo: essa tela exibirá os leilões os quais ele participou</w:t>
-            </w:r>
-          </w:p>
-        </w:tc>
-      </w:tr>
-      <w:tr>
-        <w:trPr>
-          <w:trHeight w:val="415"/>
-        </w:trPr>
-        <w:tc>
-          <w:tcPr>
-            <w:tcW w:w="846" w:type="dxa"/>
-          </w:tcPr>
-          <w:p>
-            <w:r>
-              <w:t>3</w:t>
-            </w:r>
-          </w:p>
-        </w:tc>
-        <w:tc>
-          <w:tcPr>
-            <w:tcW w:w="7513" w:type="dxa"/>
-          </w:tcPr>
-          <w:p>
-            <w:pPr>
-              <w:jc w:val="both"/>
-              <w:rPr>
-                <w:rFonts w:ascii="Calibri" w:eastAsia="Times New Roman" w:hAnsi="Calibri" w:cs="Times New Roman"/>
-                <w:color w:val="000000"/>
-                <w:lang w:eastAsia="pt-BR"/>
-              </w:rPr>
-            </w:pPr>
-            <w:r>
-              <w:rPr>
-                <w:rFonts w:ascii="Calibri" w:eastAsia="Times New Roman" w:hAnsi="Calibri" w:cs="Times New Roman"/>
-                <w:color w:val="000000"/>
-                <w:lang w:eastAsia="pt-BR"/>
-              </w:rPr>
-              <w:t>Incluir um campo CPF no cadastro do cliente e do administrador;</w:t>
-            </w:r>
-          </w:p>
-        </w:tc>
-      </w:tr>
-      <w:tr>
-        <w:trPr>
-          <w:trHeight w:val="691"/>
-        </w:trPr>
-        <w:tc>
-          <w:tcPr>
-            <w:tcW w:w="846" w:type="dxa"/>
-          </w:tcPr>
-          <w:p>
-            <w:r>
-              <w:t>4</w:t>
-            </w:r>
-          </w:p>
-        </w:tc>
-        <w:tc>
-          <w:tcPr>
-            <w:tcW w:w="7513" w:type="dxa"/>
-          </w:tcPr>
-          <w:p>
-            <w:pPr>
-              <w:jc w:val="both"/>
-              <w:rPr>
-                <w:rFonts w:ascii="Calibri" w:eastAsia="Times New Roman" w:hAnsi="Calibri" w:cs="Times New Roman"/>
-                <w:color w:val="000000"/>
-                <w:lang w:eastAsia="pt-BR"/>
-              </w:rPr>
-            </w:pPr>
-            <w:r>
-              <w:rPr>
-                <w:rFonts w:ascii="Calibri" w:eastAsia="Times New Roman" w:hAnsi="Calibri" w:cs="Times New Roman"/>
-                <w:color w:val="000000"/>
-                <w:lang w:eastAsia="pt-BR"/>
-              </w:rPr>
-              <w:t>Á</w:t>
-            </w:r>
-            <w:r>
-              <w:rPr>
-                <w:rFonts w:ascii="Calibri" w:eastAsia="Times New Roman" w:hAnsi="Calibri" w:cs="Times New Roman"/>
-                <w:color w:val="000000"/>
-                <w:lang w:eastAsia="pt-BR"/>
-              </w:rPr>
-              <w:t>reas de Atuação</w:t>
-            </w:r>
-            <w:r>
-              <w:rPr>
-                <w:rFonts w:ascii="Calibri" w:eastAsia="Times New Roman" w:hAnsi="Calibri" w:cs="Times New Roman"/>
-                <w:color w:val="000000"/>
-                <w:lang w:eastAsia="pt-BR"/>
-              </w:rPr>
-              <w:t>: colocar slider para poder ver os melhores ranqueados. Ou visualizar por localização.</w:t>
-            </w:r>
           </w:p>
         </w:tc>
       </w:tr>
@@ -2203,7 +2064,6 @@
           </w:tcPr>
           <w:p>
             <w:r>
-              <w:lastRenderedPageBreak/>
               <w:t>6</w:t>
             </w:r>
           </w:p>

</xml_diff>

<commit_message>
Relatório técnico, Parte 1, completo
</commit_message>
<xml_diff>
--- a/feedbackPI.docx
+++ b/feedbackPI.docx
@@ -1970,8 +1970,6 @@
               </w:rPr>
               <w:t>: colocar slider para poder ver os melhores ranqueados. Ou visualizar por localização.</w:t>
             </w:r>
-            <w:bookmarkStart w:id="0" w:name="_GoBack"/>
-            <w:bookmarkEnd w:id="0"/>
           </w:p>
         </w:tc>
       </w:tr>
@@ -2134,6 +2132,97 @@
       </w:tr>
     </w:tbl>
     <w:p/>
+    <w:p>
+      <w:proofErr w:type="gramStart"/>
+      <w:r>
+        <w:t>mudar</w:t>
+      </w:r>
+      <w:proofErr w:type="gramEnd"/>
+      <w:r>
+        <w:t xml:space="preserve"> </w:t>
+      </w:r>
+      <w:proofErr w:type="spellStart"/>
+      <w:r>
+        <w:t>multiview</w:t>
+      </w:r>
+      <w:proofErr w:type="spellEnd"/>
+      <w:r>
+        <w:t xml:space="preserve"> para trabalhar com </w:t>
+      </w:r>
+      <w:proofErr w:type="spellStart"/>
+      <w:r>
+        <w:t>jquery</w:t>
+      </w:r>
+      <w:proofErr w:type="spellEnd"/>
+    </w:p>
+    <w:p>
+      <w:proofErr w:type="spellStart"/>
+      <w:proofErr w:type="gramStart"/>
+      <w:r>
+        <w:t>validation</w:t>
+      </w:r>
+      <w:proofErr w:type="spellEnd"/>
+      <w:proofErr w:type="gramEnd"/>
+      <w:r>
+        <w:t xml:space="preserve"> - toolbox</w:t>
+      </w:r>
+    </w:p>
+    <w:p>
+      <w:r>
+        <w:t xml:space="preserve">Fazer um único </w:t>
+      </w:r>
+      <w:proofErr w:type="spellStart"/>
+      <w:r>
+        <w:t>session</w:t>
+      </w:r>
+      <w:proofErr w:type="spellEnd"/>
+    </w:p>
+    <w:p/>
+    <w:p>
+      <w:proofErr w:type="gramStart"/>
+      <w:r>
+        <w:lastRenderedPageBreak/>
+        <w:t>criar</w:t>
+      </w:r>
+      <w:proofErr w:type="gramEnd"/>
+      <w:r>
+        <w:t xml:space="preserve"> aba para leiloes que o </w:t>
+      </w:r>
+      <w:proofErr w:type="spellStart"/>
+      <w:r>
+        <w:t>autonomo</w:t>
+      </w:r>
+      <w:proofErr w:type="spellEnd"/>
+      <w:r>
+        <w:t xml:space="preserve"> deu lance na </w:t>
+      </w:r>
+      <w:proofErr w:type="spellStart"/>
+      <w:r>
+        <w:t>pagina</w:t>
+      </w:r>
+      <w:proofErr w:type="spellEnd"/>
+      <w:r>
+        <w:t xml:space="preserve"> </w:t>
+      </w:r>
+      <w:proofErr w:type="spellStart"/>
+      <w:r>
+        <w:t>historico</w:t>
+      </w:r>
+      <w:proofErr w:type="spellEnd"/>
+      <w:r>
+        <w:t xml:space="preserve"> </w:t>
+      </w:r>
+      <w:proofErr w:type="spellStart"/>
+      <w:r>
+        <w:t>leilao</w:t>
+      </w:r>
+      <w:proofErr w:type="spellEnd"/>
+      <w:r>
+        <w:t xml:space="preserve"> no perfil AUTONOMO</w:t>
+      </w:r>
+      <w:bookmarkStart w:id="0" w:name="_GoBack"/>
+      <w:bookmarkEnd w:id="0"/>
+    </w:p>
     <w:sectPr>
       <w:pgSz w:w="11906" w:h="16838"/>
       <w:pgMar w:top="1417" w:right="1701" w:bottom="1417" w:left="1701" w:header="708" w:footer="708" w:gutter="0"/>

</xml_diff>